<commit_message>
tried to make the logs save to relative file destination instead of giving absolute path
</commit_message>
<xml_diff>
--- a/Documntation/Project Proposal.docx
+++ b/Documntation/Project Proposal.docx
@@ -1817,6 +1817,28 @@
           <w:szCs w:val="28"/>
         </w:rPr>
       </w:pPr>
+    </w:p>
+    <w:p>
+      <w:pPr>
+        <w:rPr>
+          <w:rFonts w:cstheme="minorHAnsi"/>
+          <w:b/>
+          <w:bCs/>
+          <w:sz w:val="28"/>
+          <w:szCs w:val="28"/>
+        </w:rPr>
+      </w:pPr>
+    </w:p>
+    <w:p>
+      <w:pPr>
+        <w:rPr>
+          <w:rFonts w:cstheme="minorHAnsi"/>
+          <w:b/>
+          <w:bCs/>
+          <w:sz w:val="28"/>
+          <w:szCs w:val="28"/>
+        </w:rPr>
+      </w:pPr>
       <w:hyperlink r:id="rId11" w:history="1">
         <w:r>
           <w:rPr>
@@ -1938,7 +1960,7 @@
         <v:path o:extrusionok="f" gradientshapeok="t" o:connecttype="rect"/>
         <o:lock v:ext="edit" aspectratio="t"/>
       </v:shapetype>
-      <v:shape id="_x0000_i1067" type="#_x0000_t75" style="width:11.5pt;height:11.5pt" o:bullet="t">
+      <v:shape id="_x0000_i1038" type="#_x0000_t75" style="width:11.4pt;height:11.4pt" o:bullet="t">
         <v:imagedata r:id="rId1" o:title="msoEE4C"/>
       </v:shape>
     </w:pict>

</xml_diff>